<commit_message>
Version actualizada del informe preliminar
</commit_message>
<xml_diff>
--- a/Informe Preliminar.docx
+++ b/Informe Preliminar.docx
@@ -5495,12 +5495,12 @@
                 <wp:inline distB="114300" distT="114300" distL="114300" distR="114300">
                   <wp:extent cx="1873095" cy="3471937"/>
                   <wp:effectExtent b="0" l="0" r="0" t="0"/>
-                  <wp:docPr id="11" name="image6.png"/>
+                  <wp:docPr id="11" name="image4.png"/>
                   <a:graphic>
                     <a:graphicData uri="http://schemas.openxmlformats.org/drawingml/2006/picture">
                       <pic:pic>
                         <pic:nvPicPr>
-                          <pic:cNvPr id="0" name="image6.png"/>
+                          <pic:cNvPr id="0" name="image4.png"/>
                           <pic:cNvPicPr preferRelativeResize="0"/>
                         </pic:nvPicPr>
                         <pic:blipFill>
@@ -5630,12 +5630,12 @@
                 <wp:inline distB="114300" distT="114300" distL="114300" distR="114300">
                   <wp:extent cx="1795975" cy="3328988"/>
                   <wp:effectExtent b="0" l="0" r="0" t="0"/>
-                  <wp:docPr id="1" name="image6.png"/>
+                  <wp:docPr id="1" name="image4.png"/>
                   <a:graphic>
                     <a:graphicData uri="http://schemas.openxmlformats.org/drawingml/2006/picture">
                       <pic:pic>
                         <pic:nvPicPr>
-                          <pic:cNvPr id="0" name="image6.png"/>
+                          <pic:cNvPr id="0" name="image4.png"/>
                           <pic:cNvPicPr preferRelativeResize="0"/>
                         </pic:nvPicPr>
                         <pic:blipFill>
@@ -5765,12 +5765,12 @@
                 <wp:inline distB="114300" distT="114300" distL="114300" distR="114300">
                   <wp:extent cx="2037494" cy="3776663"/>
                   <wp:effectExtent b="0" l="0" r="0" t="0"/>
-                  <wp:docPr id="4" name="image6.png"/>
+                  <wp:docPr id="4" name="image4.png"/>
                   <a:graphic>
                     <a:graphicData uri="http://schemas.openxmlformats.org/drawingml/2006/picture">
                       <pic:pic>
                         <pic:nvPicPr>
-                          <pic:cNvPr id="0" name="image6.png"/>
+                          <pic:cNvPr id="0" name="image4.png"/>
                           <pic:cNvPicPr preferRelativeResize="0"/>
                         </pic:nvPicPr>
                         <pic:blipFill>
@@ -5929,12 +5929,12 @@
                 <wp:inline distB="114300" distT="114300" distL="114300" distR="114300">
                   <wp:extent cx="1795975" cy="3328988"/>
                   <wp:effectExtent b="0" l="0" r="0" t="0"/>
-                  <wp:docPr id="19" name="image6.png"/>
+                  <wp:docPr id="19" name="image4.png"/>
                   <a:graphic>
                     <a:graphicData uri="http://schemas.openxmlformats.org/drawingml/2006/picture">
                       <pic:pic>
                         <pic:nvPicPr>
-                          <pic:cNvPr id="0" name="image6.png"/>
+                          <pic:cNvPr id="0" name="image4.png"/>
                           <pic:cNvPicPr preferRelativeResize="0"/>
                         </pic:nvPicPr>
                         <pic:blipFill>
@@ -6140,12 +6140,12 @@
                 <wp:inline distB="114300" distT="114300" distL="114300" distR="114300">
                   <wp:extent cx="1192536" cy="2433638"/>
                   <wp:effectExtent b="0" l="0" r="0" t="0"/>
-                  <wp:docPr id="15" name="image7.png"/>
+                  <wp:docPr id="15" name="image1.png"/>
                   <a:graphic>
                     <a:graphicData uri="http://schemas.openxmlformats.org/drawingml/2006/picture">
                       <pic:pic>
                         <pic:nvPicPr>
-                          <pic:cNvPr id="0" name="image7.png"/>
+                          <pic:cNvPr id="0" name="image1.png"/>
                           <pic:cNvPicPr preferRelativeResize="0"/>
                         </pic:nvPicPr>
                         <pic:blipFill>
@@ -6275,12 +6275,12 @@
                 <wp:inline distB="114300" distT="114300" distL="114300" distR="114300">
                   <wp:extent cx="1926436" cy="3786188"/>
                   <wp:effectExtent b="0" l="0" r="0" t="0"/>
-                  <wp:docPr id="2" name="image5.png"/>
+                  <wp:docPr id="2" name="image2.png"/>
                   <a:graphic>
                     <a:graphicData uri="http://schemas.openxmlformats.org/drawingml/2006/picture">
                       <pic:pic>
                         <pic:nvPicPr>
-                          <pic:cNvPr id="0" name="image5.png"/>
+                          <pic:cNvPr id="0" name="image2.png"/>
                           <pic:cNvPicPr preferRelativeResize="0"/>
                         </pic:nvPicPr>
                         <pic:blipFill>
@@ -6410,12 +6410,12 @@
                 <wp:inline distB="114300" distT="114300" distL="114300" distR="114300">
                   <wp:extent cx="2008638" cy="4090988"/>
                   <wp:effectExtent b="0" l="0" r="0" t="0"/>
-                  <wp:docPr id="9" name="image7.png"/>
+                  <wp:docPr id="9" name="image1.png"/>
                   <a:graphic>
                     <a:graphicData uri="http://schemas.openxmlformats.org/drawingml/2006/picture">
                       <pic:pic>
                         <pic:nvPicPr>
-                          <pic:cNvPr id="0" name="image7.png"/>
+                          <pic:cNvPr id="0" name="image1.png"/>
                           <pic:cNvPicPr preferRelativeResize="0"/>
                         </pic:nvPicPr>
                         <pic:blipFill>
@@ -6466,12 +6466,12 @@
                 <wp:inline distB="114300" distT="114300" distL="114300" distR="114300">
                   <wp:extent cx="2003961" cy="4081463"/>
                   <wp:effectExtent b="0" l="0" r="0" t="0"/>
-                  <wp:docPr id="13" name="image7.png"/>
+                  <wp:docPr id="13" name="image1.png"/>
                   <a:graphic>
                     <a:graphicData uri="http://schemas.openxmlformats.org/drawingml/2006/picture">
                       <pic:pic>
                         <pic:nvPicPr>
-                          <pic:cNvPr id="0" name="image7.png"/>
+                          <pic:cNvPr id="0" name="image1.png"/>
                           <pic:cNvPicPr preferRelativeResize="0"/>
                         </pic:nvPicPr>
                         <pic:blipFill>
@@ -6630,12 +6630,12 @@
                 <wp:inline distB="114300" distT="114300" distL="114300" distR="114300">
                   <wp:extent cx="1563999" cy="3153742"/>
                   <wp:effectExtent b="0" l="0" r="0" t="0"/>
-                  <wp:docPr id="7" name="image3.png"/>
+                  <wp:docPr id="7" name="image5.png"/>
                   <a:graphic>
                     <a:graphicData uri="http://schemas.openxmlformats.org/drawingml/2006/picture">
                       <pic:pic>
                         <pic:nvPicPr>
-                          <pic:cNvPr id="0" name="image3.png"/>
+                          <pic:cNvPr id="0" name="image5.png"/>
                           <pic:cNvPicPr preferRelativeResize="0"/>
                         </pic:nvPicPr>
                         <pic:blipFill>
@@ -6794,12 +6794,12 @@
                 <wp:inline distB="114300" distT="114300" distL="114300" distR="114300">
                   <wp:extent cx="1412325" cy="2786063"/>
                   <wp:effectExtent b="0" l="0" r="0" t="0"/>
-                  <wp:docPr id="18" name="image4.png"/>
+                  <wp:docPr id="18" name="image8.png"/>
                   <a:graphic>
                     <a:graphicData uri="http://schemas.openxmlformats.org/drawingml/2006/picture">
                       <pic:pic>
                         <pic:nvPicPr>
-                          <pic:cNvPr id="0" name="image4.png"/>
+                          <pic:cNvPr id="0" name="image8.png"/>
                           <pic:cNvPicPr preferRelativeResize="0"/>
                         </pic:nvPicPr>
                         <pic:blipFill>
@@ -6929,12 +6929,12 @@
                 <wp:inline distB="114300" distT="114300" distL="114300" distR="114300">
                   <wp:extent cx="1161697" cy="2290763"/>
                   <wp:effectExtent b="0" l="0" r="0" t="0"/>
-                  <wp:docPr id="8" name="image5.png"/>
+                  <wp:docPr id="8" name="image2.png"/>
                   <a:graphic>
                     <a:graphicData uri="http://schemas.openxmlformats.org/drawingml/2006/picture">
                       <pic:pic>
                         <pic:nvPicPr>
-                          <pic:cNvPr id="0" name="image5.png"/>
+                          <pic:cNvPr id="0" name="image2.png"/>
                           <pic:cNvPicPr preferRelativeResize="0"/>
                         </pic:nvPicPr>
                         <pic:blipFill>
@@ -7081,12 +7081,12 @@
                 <wp:inline distB="114300" distT="114300" distL="114300" distR="114300">
                   <wp:extent cx="1085219" cy="2138363"/>
                   <wp:effectExtent b="0" l="0" r="0" t="0"/>
-                  <wp:docPr id="16" name="image4.png"/>
+                  <wp:docPr id="16" name="image8.png"/>
                   <a:graphic>
                     <a:graphicData uri="http://schemas.openxmlformats.org/drawingml/2006/picture">
                       <pic:pic>
                         <pic:nvPicPr>
-                          <pic:cNvPr id="0" name="image4.png"/>
+                          <pic:cNvPr id="0" name="image8.png"/>
                           <pic:cNvPicPr preferRelativeResize="0"/>
                         </pic:nvPicPr>
                         <pic:blipFill>
@@ -7216,12 +7216,12 @@
                 <wp:inline distB="114300" distT="114300" distL="114300" distR="114300">
                   <wp:extent cx="1316581" cy="2442046"/>
                   <wp:effectExtent b="0" l="0" r="0" t="0"/>
-                  <wp:docPr id="12" name="image6.png"/>
+                  <wp:docPr id="12" name="image4.png"/>
                   <a:graphic>
                     <a:graphicData uri="http://schemas.openxmlformats.org/drawingml/2006/picture">
                       <pic:pic>
                         <pic:nvPicPr>
-                          <pic:cNvPr id="0" name="image6.png"/>
+                          <pic:cNvPr id="0" name="image4.png"/>
                           <pic:cNvPicPr preferRelativeResize="0"/>
                         </pic:nvPicPr>
                         <pic:blipFill>
@@ -7380,12 +7380,12 @@
                 <wp:inline distB="114300" distT="114300" distL="114300" distR="114300">
                   <wp:extent cx="1491380" cy="2938463"/>
                   <wp:effectExtent b="0" l="0" r="0" t="0"/>
-                  <wp:docPr id="17" name="image5.png"/>
+                  <wp:docPr id="17" name="image2.png"/>
                   <a:graphic>
                     <a:graphicData uri="http://schemas.openxmlformats.org/drawingml/2006/picture">
                       <pic:pic>
                         <pic:nvPicPr>
-                          <pic:cNvPr id="0" name="image5.png"/>
+                          <pic:cNvPr id="0" name="image2.png"/>
                           <pic:cNvPicPr preferRelativeResize="0"/>
                         </pic:nvPicPr>
                         <pic:blipFill>
@@ -7573,12 +7573,12 @@
                 <wp:inline distB="114300" distT="114300" distL="114300" distR="114300">
                   <wp:extent cx="1230237" cy="2424113"/>
                   <wp:effectExtent b="0" l="0" r="0" t="0"/>
-                  <wp:docPr id="6" name="image4.png"/>
+                  <wp:docPr id="6" name="image8.png"/>
                   <a:graphic>
                     <a:graphicData uri="http://schemas.openxmlformats.org/drawingml/2006/picture">
                       <pic:pic>
                         <pic:nvPicPr>
-                          <pic:cNvPr id="0" name="image4.png"/>
+                          <pic:cNvPr id="0" name="image8.png"/>
                           <pic:cNvPicPr preferRelativeResize="0"/>
                         </pic:nvPicPr>
                         <pic:blipFill>
@@ -7766,12 +7766,12 @@
                 <wp:inline distB="114300" distT="114300" distL="114300" distR="114300">
                   <wp:extent cx="1955946" cy="3948113"/>
                   <wp:effectExtent b="0" l="0" r="0" t="0"/>
-                  <wp:docPr id="5" name="image3.png"/>
+                  <wp:docPr id="5" name="image5.png"/>
                   <a:graphic>
                     <a:graphicData uri="http://schemas.openxmlformats.org/drawingml/2006/picture">
                       <pic:pic>
                         <pic:nvPicPr>
-                          <pic:cNvPr id="0" name="image3.png"/>
+                          <pic:cNvPr id="0" name="image5.png"/>
                           <pic:cNvPicPr preferRelativeResize="0"/>
                         </pic:nvPicPr>
                         <pic:blipFill>
@@ -8145,12 +8145,12 @@
           <wp:inline distB="114300" distT="114300" distL="114300" distR="114300">
             <wp:extent cx="2735100" cy="1794685"/>
             <wp:effectExtent b="0" l="0" r="0" t="0"/>
-            <wp:docPr id="14" name="image8.png"/>
+            <wp:docPr id="14" name="image3.png"/>
             <a:graphic>
               <a:graphicData uri="http://schemas.openxmlformats.org/drawingml/2006/picture">
                 <pic:pic>
                   <pic:nvPicPr>
-                    <pic:cNvPr id="0" name="image8.png"/>
+                    <pic:cNvPr id="0" name="image3.png"/>
                     <pic:cNvPicPr preferRelativeResize="0"/>
                   </pic:nvPicPr>
                   <pic:blipFill>
@@ -8226,12 +8226,12 @@
           <wp:inline distB="114300" distT="114300" distL="114300" distR="114300">
             <wp:extent cx="3452813" cy="2529386"/>
             <wp:effectExtent b="0" l="0" r="0" t="0"/>
-            <wp:docPr id="3" name="image1.png"/>
+            <wp:docPr id="3" name="image7.png"/>
             <a:graphic>
               <a:graphicData uri="http://schemas.openxmlformats.org/drawingml/2006/picture">
                 <pic:pic>
                   <pic:nvPicPr>
-                    <pic:cNvPr id="0" name="image1.png"/>
+                    <pic:cNvPr id="0" name="image7.png"/>
                     <pic:cNvPicPr preferRelativeResize="0"/>
                   </pic:nvPicPr>
                   <pic:blipFill>
@@ -8310,12 +8310,12 @@
           <wp:inline distB="114300" distT="114300" distL="114300" distR="114300">
             <wp:extent cx="3228040" cy="1338642"/>
             <wp:effectExtent b="0" l="0" r="0" t="0"/>
-            <wp:docPr id="10" name="image2.png"/>
+            <wp:docPr id="10" name="image6.png"/>
             <a:graphic>
               <a:graphicData uri="http://schemas.openxmlformats.org/drawingml/2006/picture">
                 <pic:pic>
                   <pic:nvPicPr>
-                    <pic:cNvPr id="0" name="image2.png"/>
+                    <pic:cNvPr id="0" name="image6.png"/>
                     <pic:cNvPicPr preferRelativeResize="0"/>
                   </pic:nvPicPr>
                   <pic:blipFill>

</xml_diff>